<commit_message>
Update Tools & Tech DataBase  Assig3.docx
</commit_message>
<xml_diff>
--- a/A3/Tools & Tech DataBase  Assig3.docx
+++ b/A3/Tools & Tech DataBase  Assig3.docx
@@ -5,14 +5,14 @@
     <w:p>
       <w:pPr>
         <w:rPr>
-          <w:rFonts w:ascii="Arial" w:hAnsi="Arial" w:cs="Arial"/>
+          <w:rFonts w:cstheme="minorHAnsi"/>
           <w:sz w:val="28"/>
           <w:szCs w:val="28"/>
         </w:rPr>
       </w:pPr>
       <w:r>
         <w:rPr>
-          <w:rFonts w:ascii="Arial" w:hAnsi="Arial" w:cs="Arial"/>
+          <w:rFonts w:cstheme="minorHAnsi"/>
           <w:sz w:val="28"/>
           <w:szCs w:val="28"/>
         </w:rPr>
@@ -22,60 +22,60 @@
     <w:p>
       <w:pPr>
         <w:rPr>
-          <w:rFonts w:ascii="Arial" w:hAnsi="Arial" w:cs="Arial"/>
+          <w:rFonts w:cstheme="minorHAnsi"/>
           <w:b/>
           <w:bCs/>
-          <w:sz w:val="24"/>
-          <w:szCs w:val="24"/>
+          <w:sz w:val="28"/>
+          <w:szCs w:val="28"/>
         </w:rPr>
       </w:pPr>
       <w:r>
         <w:rPr>
-          <w:rFonts w:ascii="Arial" w:hAnsi="Arial" w:cs="Arial"/>
+          <w:rFonts w:cstheme="minorHAnsi"/>
           <w:b/>
           <w:bCs/>
-          <w:sz w:val="24"/>
-          <w:szCs w:val="24"/>
+          <w:sz w:val="28"/>
+          <w:szCs w:val="28"/>
         </w:rPr>
         <w:t>Back</w:t>
       </w:r>
       <w:r>
         <w:rPr>
-          <w:rFonts w:ascii="Arial" w:hAnsi="Arial" w:cs="Arial"/>
+          <w:rFonts w:cstheme="minorHAnsi"/>
           <w:b/>
           <w:bCs/>
-          <w:sz w:val="24"/>
-          <w:szCs w:val="24"/>
+          <w:sz w:val="28"/>
+          <w:szCs w:val="28"/>
         </w:rPr>
         <w:t>-e</w:t>
       </w:r>
       <w:r>
         <w:rPr>
-          <w:rFonts w:ascii="Arial" w:hAnsi="Arial" w:cs="Arial"/>
+          <w:rFonts w:cstheme="minorHAnsi"/>
           <w:b/>
           <w:bCs/>
-          <w:sz w:val="24"/>
-          <w:szCs w:val="24"/>
+          <w:sz w:val="28"/>
+          <w:szCs w:val="28"/>
         </w:rPr>
         <w:t>nd</w:t>
       </w:r>
       <w:r>
         <w:rPr>
-          <w:rFonts w:ascii="Arial" w:hAnsi="Arial" w:cs="Arial"/>
+          <w:rFonts w:cstheme="minorHAnsi"/>
           <w:b/>
           <w:bCs/>
-          <w:sz w:val="24"/>
-          <w:szCs w:val="24"/>
+          <w:sz w:val="28"/>
+          <w:szCs w:val="28"/>
         </w:rPr>
         <w:t xml:space="preserve"> </w:t>
       </w:r>
       <w:r>
         <w:rPr>
-          <w:rFonts w:ascii="Arial" w:hAnsi="Arial" w:cs="Arial"/>
+          <w:rFonts w:cstheme="minorHAnsi"/>
           <w:b/>
           <w:bCs/>
-          <w:sz w:val="24"/>
-          <w:szCs w:val="24"/>
+          <w:sz w:val="28"/>
+          <w:szCs w:val="28"/>
         </w:rPr>
         <w:t>Database Handling:</w:t>
       </w:r>
@@ -83,483 +83,423 @@
     <w:p>
       <w:pPr>
         <w:rPr>
-          <w:rFonts w:ascii="Arial" w:eastAsia="Times New Roman" w:hAnsi="Arial" w:cs="Arial"/>
-          <w:color w:val="242729"/>
-          <w:sz w:val="24"/>
-          <w:szCs w:val="24"/>
+          <w:rFonts w:eastAsia="Times New Roman" w:cstheme="minorHAnsi"/>
+          <w:color w:val="242729"/>
+          <w:sz w:val="28"/>
+          <w:szCs w:val="28"/>
           <w:lang w:eastAsia="en-AU"/>
         </w:rPr>
       </w:pPr>
       <w:r>
         <w:rPr>
-          <w:rFonts w:ascii="Arial" w:hAnsi="Arial" w:cs="Arial"/>
-          <w:sz w:val="24"/>
-          <w:szCs w:val="24"/>
+          <w:rFonts w:cstheme="minorHAnsi"/>
+          <w:sz w:val="28"/>
+          <w:szCs w:val="28"/>
         </w:rPr>
         <w:t xml:space="preserve">The </w:t>
       </w:r>
       <w:r>
         <w:rPr>
-          <w:rFonts w:ascii="Arial" w:hAnsi="Arial" w:cs="Arial"/>
-          <w:sz w:val="24"/>
-          <w:szCs w:val="24"/>
+          <w:rFonts w:cstheme="minorHAnsi"/>
+          <w:sz w:val="28"/>
+          <w:szCs w:val="28"/>
         </w:rPr>
         <w:t>back-end</w:t>
       </w:r>
       <w:r>
         <w:rPr>
-          <w:rFonts w:ascii="Arial" w:hAnsi="Arial" w:cs="Arial"/>
-          <w:sz w:val="24"/>
-          <w:szCs w:val="24"/>
+          <w:rFonts w:cstheme="minorHAnsi"/>
+          <w:sz w:val="28"/>
+          <w:szCs w:val="28"/>
         </w:rPr>
         <w:t xml:space="preserve"> </w:t>
       </w:r>
       <w:r>
         <w:rPr>
-          <w:rFonts w:ascii="Arial" w:hAnsi="Arial" w:cs="Arial"/>
-          <w:sz w:val="24"/>
-          <w:szCs w:val="24"/>
+          <w:rFonts w:cstheme="minorHAnsi"/>
+          <w:sz w:val="28"/>
+          <w:szCs w:val="28"/>
         </w:rPr>
         <w:t xml:space="preserve">database for </w:t>
       </w:r>
       <w:r>
         <w:rPr>
-          <w:rFonts w:ascii="Arial" w:hAnsi="Arial" w:cs="Arial"/>
-          <w:sz w:val="24"/>
-          <w:szCs w:val="24"/>
+          <w:rFonts w:cstheme="minorHAnsi"/>
+          <w:sz w:val="28"/>
+          <w:szCs w:val="28"/>
         </w:rPr>
         <w:t>our</w:t>
       </w:r>
       <w:r>
         <w:rPr>
-          <w:rFonts w:ascii="Arial" w:hAnsi="Arial" w:cs="Arial"/>
-          <w:sz w:val="24"/>
-          <w:szCs w:val="24"/>
+          <w:rFonts w:cstheme="minorHAnsi"/>
+          <w:sz w:val="28"/>
+          <w:szCs w:val="28"/>
         </w:rPr>
         <w:t xml:space="preserve"> application</w:t>
       </w:r>
       <w:r>
         <w:rPr>
-          <w:rFonts w:ascii="Arial" w:hAnsi="Arial" w:cs="Arial"/>
-          <w:sz w:val="24"/>
-          <w:szCs w:val="24"/>
+          <w:rFonts w:cstheme="minorHAnsi"/>
+          <w:sz w:val="28"/>
+          <w:szCs w:val="28"/>
         </w:rPr>
         <w:t xml:space="preserve"> wi</w:t>
       </w:r>
       <w:r>
         <w:rPr>
-          <w:rFonts w:ascii="Arial" w:hAnsi="Arial" w:cs="Arial"/>
-          <w:sz w:val="24"/>
-          <w:szCs w:val="24"/>
+          <w:rFonts w:cstheme="minorHAnsi"/>
+          <w:sz w:val="28"/>
+          <w:szCs w:val="28"/>
         </w:rPr>
         <w:t>ll be handled by MongoDB</w:t>
       </w:r>
       <w:r>
         <w:rPr>
-          <w:rFonts w:ascii="Arial" w:hAnsi="Arial" w:cs="Arial"/>
-          <w:sz w:val="24"/>
-          <w:szCs w:val="24"/>
+          <w:rFonts w:cstheme="minorHAnsi"/>
+          <w:sz w:val="28"/>
+          <w:szCs w:val="28"/>
         </w:rPr>
         <w:t xml:space="preserve">. </w:t>
       </w:r>
       <w:r>
         <w:rPr>
-          <w:rFonts w:ascii="Arial" w:eastAsia="Times New Roman" w:hAnsi="Arial" w:cs="Arial"/>
-          <w:color w:val="242729"/>
-          <w:sz w:val="24"/>
-          <w:szCs w:val="24"/>
+          <w:rFonts w:eastAsia="Times New Roman" w:cstheme="minorHAnsi"/>
+          <w:color w:val="242729"/>
+          <w:sz w:val="28"/>
+          <w:szCs w:val="28"/>
           <w:lang w:eastAsia="en-AU"/>
         </w:rPr>
         <w:t xml:space="preserve">MongoDB is an open-source database developed by MongoDB, Inc. </w:t>
       </w:r>
       <w:r>
         <w:rPr>
-          <w:rFonts w:ascii="Arial" w:eastAsia="Times New Roman" w:hAnsi="Arial" w:cs="Arial"/>
-          <w:color w:val="242729"/>
-          <w:sz w:val="24"/>
-          <w:szCs w:val="24"/>
+          <w:rFonts w:eastAsia="Times New Roman" w:cstheme="minorHAnsi"/>
+          <w:color w:val="242729"/>
+          <w:sz w:val="28"/>
+          <w:szCs w:val="28"/>
           <w:lang w:eastAsia="en-AU"/>
         </w:rPr>
         <w:t>It is a non-SQL database la</w:t>
       </w:r>
       <w:r>
         <w:rPr>
-          <w:rFonts w:ascii="Arial" w:eastAsia="Times New Roman" w:hAnsi="Arial" w:cs="Arial"/>
-          <w:color w:val="242729"/>
-          <w:sz w:val="24"/>
-          <w:szCs w:val="24"/>
+          <w:rFonts w:eastAsia="Times New Roman" w:cstheme="minorHAnsi"/>
+          <w:color w:val="242729"/>
+          <w:sz w:val="28"/>
+          <w:szCs w:val="28"/>
           <w:lang w:eastAsia="en-AU"/>
         </w:rPr>
         <w:t>nguage that</w:t>
       </w:r>
       <w:r>
         <w:rPr>
-          <w:rFonts w:ascii="Arial" w:eastAsia="Times New Roman" w:hAnsi="Arial" w:cs="Arial"/>
-          <w:color w:val="242729"/>
-          <w:sz w:val="24"/>
-          <w:szCs w:val="24"/>
+          <w:rFonts w:eastAsia="Times New Roman" w:cstheme="minorHAnsi"/>
+          <w:color w:val="242729"/>
+          <w:sz w:val="28"/>
+          <w:szCs w:val="28"/>
           <w:lang w:eastAsia="en-AU"/>
         </w:rPr>
         <w:t xml:space="preserve"> stores data in JSON</w:t>
       </w:r>
       <w:r>
         <w:rPr>
-          <w:rFonts w:ascii="Arial" w:eastAsia="Times New Roman" w:hAnsi="Arial" w:cs="Arial"/>
-          <w:color w:val="242729"/>
-          <w:sz w:val="24"/>
-          <w:szCs w:val="24"/>
+          <w:rFonts w:eastAsia="Times New Roman" w:cstheme="minorHAnsi"/>
+          <w:color w:val="242729"/>
+          <w:sz w:val="28"/>
+          <w:szCs w:val="28"/>
           <w:lang w:eastAsia="en-AU"/>
         </w:rPr>
         <w:t xml:space="preserve"> and </w:t>
       </w:r>
       <w:r>
         <w:rPr>
-          <w:rFonts w:ascii="Arial" w:eastAsia="Times New Roman" w:hAnsi="Arial" w:cs="Arial"/>
-          <w:color w:val="242729"/>
-          <w:sz w:val="24"/>
-          <w:szCs w:val="24"/>
+          <w:rFonts w:eastAsia="Times New Roman" w:cstheme="minorHAnsi"/>
+          <w:color w:val="242729"/>
+          <w:sz w:val="28"/>
+          <w:szCs w:val="28"/>
           <w:lang w:eastAsia="en-AU"/>
         </w:rPr>
         <w:t>B</w:t>
       </w:r>
       <w:r>
         <w:rPr>
-          <w:rFonts w:ascii="Arial" w:eastAsia="Times New Roman" w:hAnsi="Arial" w:cs="Arial"/>
-          <w:color w:val="242729"/>
-          <w:sz w:val="24"/>
-          <w:szCs w:val="24"/>
+          <w:rFonts w:eastAsia="Times New Roman" w:cstheme="minorHAnsi"/>
+          <w:color w:val="242729"/>
+          <w:sz w:val="28"/>
+          <w:szCs w:val="28"/>
           <w:lang w:eastAsia="en-AU"/>
         </w:rPr>
         <w:t>SON</w:t>
       </w:r>
       <w:r>
         <w:rPr>
-          <w:rFonts w:ascii="Arial" w:eastAsia="Times New Roman" w:hAnsi="Arial" w:cs="Arial"/>
-          <w:color w:val="242729"/>
-          <w:sz w:val="24"/>
-          <w:szCs w:val="24"/>
+          <w:rFonts w:eastAsia="Times New Roman" w:cstheme="minorHAnsi"/>
+          <w:color w:val="242729"/>
+          <w:sz w:val="28"/>
+          <w:szCs w:val="28"/>
           <w:lang w:eastAsia="en-AU"/>
         </w:rPr>
         <w:t xml:space="preserve"> </w:t>
       </w:r>
       <w:r>
         <w:rPr>
-          <w:rFonts w:ascii="Arial" w:eastAsia="Times New Roman" w:hAnsi="Arial" w:cs="Arial"/>
-          <w:color w:val="242729"/>
-          <w:sz w:val="24"/>
-          <w:szCs w:val="24"/>
+          <w:rFonts w:eastAsia="Times New Roman" w:cstheme="minorHAnsi"/>
+          <w:color w:val="242729"/>
+          <w:sz w:val="28"/>
+          <w:szCs w:val="28"/>
           <w:lang w:eastAsia="en-AU"/>
         </w:rPr>
         <w:t xml:space="preserve">type </w:t>
       </w:r>
       <w:r>
         <w:rPr>
-          <w:rFonts w:ascii="Arial" w:eastAsia="Times New Roman" w:hAnsi="Arial" w:cs="Arial"/>
-          <w:color w:val="242729"/>
-          <w:sz w:val="24"/>
-          <w:szCs w:val="24"/>
+          <w:rFonts w:eastAsia="Times New Roman" w:cstheme="minorHAnsi"/>
+          <w:color w:val="242729"/>
+          <w:sz w:val="28"/>
+          <w:szCs w:val="28"/>
           <w:lang w:eastAsia="en-AU"/>
         </w:rPr>
         <w:t>documents that can vary in structure. Related information is stored together for fast query access through the MongoDB query language. MongoDB uses dynamic schemas, meaning that you can create records without first defining the structure</w:t>
       </w:r>
       <w:r>
         <w:rPr>
-          <w:rFonts w:ascii="Arial" w:eastAsia="Times New Roman" w:hAnsi="Arial" w:cs="Arial"/>
-          <w:color w:val="242729"/>
-          <w:sz w:val="24"/>
-          <w:szCs w:val="24"/>
+          <w:rFonts w:eastAsia="Times New Roman" w:cstheme="minorHAnsi"/>
+          <w:color w:val="242729"/>
+          <w:sz w:val="28"/>
+          <w:szCs w:val="28"/>
           <w:lang w:eastAsia="en-AU"/>
         </w:rPr>
         <w:t xml:space="preserve">. </w:t>
       </w:r>
       <w:r>
         <w:rPr>
-          <w:rFonts w:ascii="Arial" w:eastAsia="Times New Roman" w:hAnsi="Arial" w:cs="Arial"/>
-          <w:color w:val="242729"/>
-          <w:sz w:val="24"/>
-          <w:szCs w:val="24"/>
+          <w:rFonts w:eastAsia="Times New Roman" w:cstheme="minorHAnsi"/>
+          <w:color w:val="242729"/>
+          <w:sz w:val="28"/>
+          <w:szCs w:val="28"/>
           <w:lang w:eastAsia="en-AU"/>
         </w:rPr>
         <w:t xml:space="preserve">The </w:t>
       </w:r>
       <w:r>
         <w:rPr>
-          <w:rFonts w:ascii="Arial" w:eastAsia="Times New Roman" w:hAnsi="Arial" w:cs="Arial"/>
-          <w:color w:val="242729"/>
-          <w:sz w:val="24"/>
-          <w:szCs w:val="24"/>
+          <w:rFonts w:eastAsia="Times New Roman" w:cstheme="minorHAnsi"/>
+          <w:color w:val="242729"/>
+          <w:sz w:val="28"/>
+          <w:szCs w:val="28"/>
           <w:lang w:eastAsia="en-AU"/>
         </w:rPr>
         <w:t>structure of documents</w:t>
       </w:r>
       <w:r>
         <w:rPr>
-          <w:rFonts w:ascii="Arial" w:eastAsia="Times New Roman" w:hAnsi="Arial" w:cs="Arial"/>
-          <w:color w:val="242729"/>
-          <w:sz w:val="24"/>
-          <w:szCs w:val="24"/>
+          <w:rFonts w:eastAsia="Times New Roman" w:cstheme="minorHAnsi"/>
+          <w:color w:val="242729"/>
+          <w:sz w:val="28"/>
+          <w:szCs w:val="28"/>
           <w:lang w:eastAsia="en-AU"/>
         </w:rPr>
         <w:t xml:space="preserve"> can be changed </w:t>
       </w:r>
       <w:r>
         <w:rPr>
-          <w:rFonts w:ascii="Arial" w:eastAsia="Times New Roman" w:hAnsi="Arial" w:cs="Arial"/>
-          <w:color w:val="242729"/>
-          <w:sz w:val="24"/>
-          <w:szCs w:val="24"/>
+          <w:rFonts w:eastAsia="Times New Roman" w:cstheme="minorHAnsi"/>
+          <w:color w:val="242729"/>
+          <w:sz w:val="28"/>
+          <w:szCs w:val="28"/>
           <w:lang w:eastAsia="en-AU"/>
         </w:rPr>
         <w:t>simply by adding new fields or deleting existing ones</w:t>
       </w:r>
       <w:r>
         <w:rPr>
-          <w:rFonts w:ascii="Arial" w:eastAsia="Times New Roman" w:hAnsi="Arial" w:cs="Arial"/>
-          <w:color w:val="242729"/>
-          <w:sz w:val="24"/>
-          <w:szCs w:val="24"/>
-          <w:lang w:eastAsia="en-AU"/>
-        </w:rPr>
-        <w:t xml:space="preserve"> and d</w:t>
-      </w:r>
-      <w:r>
-        <w:rPr>
-          <w:rFonts w:ascii="Arial" w:eastAsia="Times New Roman" w:hAnsi="Arial" w:cs="Arial"/>
-          <w:color w:val="242729"/>
-          <w:sz w:val="24"/>
-          <w:szCs w:val="24"/>
-          <w:lang w:eastAsia="en-AU"/>
-        </w:rPr>
-        <w:t xml:space="preserve">ocuments in a collection </w:t>
-      </w:r>
-      <w:r>
-        <w:rPr>
-          <w:rFonts w:ascii="Arial" w:eastAsia="Times New Roman" w:hAnsi="Arial" w:cs="Arial"/>
-          <w:color w:val="242729"/>
-          <w:sz w:val="24"/>
-          <w:szCs w:val="24"/>
-          <w:lang w:eastAsia="en-AU"/>
-        </w:rPr>
-        <w:t>do</w:t>
-      </w:r>
-      <w:r>
-        <w:rPr>
-          <w:rFonts w:ascii="Arial" w:eastAsia="Times New Roman" w:hAnsi="Arial" w:cs="Arial"/>
-          <w:color w:val="242729"/>
-          <w:sz w:val="24"/>
-          <w:szCs w:val="24"/>
-          <w:lang w:eastAsia="en-AU"/>
-        </w:rPr>
-        <w:t xml:space="preserve"> not </w:t>
-      </w:r>
-      <w:r>
-        <w:rPr>
-          <w:rFonts w:ascii="Arial" w:eastAsia="Times New Roman" w:hAnsi="Arial" w:cs="Arial"/>
-          <w:color w:val="242729"/>
-          <w:sz w:val="24"/>
-          <w:szCs w:val="24"/>
-          <w:lang w:eastAsia="en-AU"/>
-        </w:rPr>
-        <w:t xml:space="preserve">need to </w:t>
-      </w:r>
-      <w:r>
-        <w:rPr>
-          <w:rFonts w:ascii="Arial" w:eastAsia="Times New Roman" w:hAnsi="Arial" w:cs="Arial"/>
-          <w:color w:val="242729"/>
-          <w:sz w:val="24"/>
-          <w:szCs w:val="24"/>
-          <w:lang w:eastAsia="en-AU"/>
-        </w:rPr>
-        <w:t>have an identical set of fields</w:t>
-      </w:r>
-      <w:r>
-        <w:rPr>
-          <w:rFonts w:ascii="Arial" w:eastAsia="Times New Roman" w:hAnsi="Arial" w:cs="Arial"/>
-          <w:color w:val="242729"/>
-          <w:sz w:val="24"/>
-          <w:szCs w:val="24"/>
+          <w:rFonts w:eastAsia="Times New Roman" w:cstheme="minorHAnsi"/>
+          <w:color w:val="242729"/>
+          <w:sz w:val="28"/>
+          <w:szCs w:val="28"/>
+          <w:lang w:eastAsia="en-AU"/>
+        </w:rPr>
+        <w:t xml:space="preserve"> and documents in a collection do not need to have an identical set of fields</w:t>
+      </w:r>
+      <w:r>
+        <w:rPr>
+          <w:rFonts w:eastAsia="Times New Roman" w:cstheme="minorHAnsi"/>
+          <w:color w:val="242729"/>
+          <w:sz w:val="28"/>
+          <w:szCs w:val="28"/>
           <w:lang w:eastAsia="en-AU"/>
         </w:rPr>
         <w:t xml:space="preserve">. This data model </w:t>
       </w:r>
       <w:r>
         <w:rPr>
-          <w:rFonts w:ascii="Arial" w:eastAsia="Times New Roman" w:hAnsi="Arial" w:cs="Arial"/>
-          <w:color w:val="242729"/>
-          <w:sz w:val="24"/>
-          <w:szCs w:val="24"/>
+          <w:rFonts w:eastAsia="Times New Roman" w:cstheme="minorHAnsi"/>
+          <w:color w:val="242729"/>
+          <w:sz w:val="28"/>
+          <w:szCs w:val="28"/>
           <w:lang w:eastAsia="en-AU"/>
         </w:rPr>
         <w:t>provides</w:t>
       </w:r>
       <w:r>
         <w:rPr>
-          <w:rFonts w:ascii="Arial" w:eastAsia="Times New Roman" w:hAnsi="Arial" w:cs="Arial"/>
-          <w:color w:val="242729"/>
-          <w:sz w:val="24"/>
-          <w:szCs w:val="24"/>
+          <w:rFonts w:eastAsia="Times New Roman" w:cstheme="minorHAnsi"/>
+          <w:color w:val="242729"/>
+          <w:sz w:val="28"/>
+          <w:szCs w:val="28"/>
           <w:lang w:eastAsia="en-AU"/>
         </w:rPr>
         <w:t xml:space="preserve"> the ability to represent hierarchical relationships</w:t>
       </w:r>
       <w:r>
         <w:rPr>
-          <w:rFonts w:ascii="Arial" w:eastAsia="Times New Roman" w:hAnsi="Arial" w:cs="Arial"/>
-          <w:color w:val="242729"/>
-          <w:sz w:val="24"/>
-          <w:szCs w:val="24"/>
+          <w:rFonts w:eastAsia="Times New Roman" w:cstheme="minorHAnsi"/>
+          <w:color w:val="242729"/>
+          <w:sz w:val="28"/>
+          <w:szCs w:val="28"/>
           <w:lang w:eastAsia="en-AU"/>
         </w:rPr>
         <w:t xml:space="preserve"> and</w:t>
       </w:r>
       <w:r>
         <w:rPr>
-          <w:rFonts w:ascii="Arial" w:eastAsia="Times New Roman" w:hAnsi="Arial" w:cs="Arial"/>
-          <w:color w:val="242729"/>
-          <w:sz w:val="24"/>
-          <w:szCs w:val="24"/>
+          <w:rFonts w:eastAsia="Times New Roman" w:cstheme="minorHAnsi"/>
+          <w:color w:val="242729"/>
+          <w:sz w:val="28"/>
+          <w:szCs w:val="28"/>
           <w:lang w:eastAsia="en-AU"/>
         </w:rPr>
         <w:t xml:space="preserve"> complex structures easily. MongoDB </w:t>
       </w:r>
       <w:r>
         <w:rPr>
-          <w:rFonts w:ascii="Arial" w:eastAsia="Times New Roman" w:hAnsi="Arial" w:cs="Arial"/>
-          <w:color w:val="242729"/>
-          <w:sz w:val="24"/>
-          <w:szCs w:val="24"/>
+          <w:rFonts w:eastAsia="Times New Roman" w:cstheme="minorHAnsi"/>
+          <w:color w:val="242729"/>
+          <w:sz w:val="28"/>
+          <w:szCs w:val="28"/>
           <w:lang w:eastAsia="en-AU"/>
         </w:rPr>
         <w:t xml:space="preserve">is </w:t>
       </w:r>
       <w:r>
         <w:rPr>
-          <w:rFonts w:ascii="Arial" w:eastAsia="Times New Roman" w:hAnsi="Arial" w:cs="Arial"/>
-          <w:color w:val="242729"/>
-          <w:sz w:val="24"/>
-          <w:szCs w:val="24"/>
+          <w:rFonts w:eastAsia="Times New Roman" w:cstheme="minorHAnsi"/>
+          <w:color w:val="242729"/>
+          <w:sz w:val="28"/>
+          <w:szCs w:val="28"/>
           <w:lang w:eastAsia="en-AU"/>
         </w:rPr>
         <w:t xml:space="preserve">also designed with high availability and scalability, </w:t>
       </w:r>
       <w:r>
         <w:rPr>
-          <w:rFonts w:ascii="Arial" w:eastAsia="Times New Roman" w:hAnsi="Arial" w:cs="Arial"/>
-          <w:color w:val="242729"/>
-          <w:sz w:val="24"/>
-          <w:szCs w:val="24"/>
+          <w:rFonts w:eastAsia="Times New Roman" w:cstheme="minorHAnsi"/>
+          <w:color w:val="242729"/>
+          <w:sz w:val="28"/>
+          <w:szCs w:val="28"/>
           <w:lang w:eastAsia="en-AU"/>
         </w:rPr>
         <w:t xml:space="preserve">which allows for </w:t>
       </w:r>
       <w:r>
         <w:rPr>
-          <w:rFonts w:ascii="Arial" w:eastAsia="Times New Roman" w:hAnsi="Arial" w:cs="Arial"/>
-          <w:color w:val="242729"/>
-          <w:sz w:val="24"/>
-          <w:szCs w:val="24"/>
+          <w:rFonts w:eastAsia="Times New Roman" w:cstheme="minorHAnsi"/>
+          <w:color w:val="242729"/>
+          <w:sz w:val="28"/>
+          <w:szCs w:val="28"/>
           <w:lang w:eastAsia="en-AU"/>
         </w:rPr>
         <w:t>a flexible database system</w:t>
       </w:r>
       <w:r>
         <w:rPr>
-          <w:rFonts w:ascii="Arial" w:eastAsia="Times New Roman" w:hAnsi="Arial" w:cs="Arial"/>
-          <w:color w:val="242729"/>
-          <w:sz w:val="24"/>
-          <w:szCs w:val="24"/>
+          <w:rFonts w:eastAsia="Times New Roman" w:cstheme="minorHAnsi"/>
+          <w:color w:val="242729"/>
+          <w:sz w:val="28"/>
+          <w:szCs w:val="28"/>
           <w:lang w:eastAsia="en-AU"/>
         </w:rPr>
         <w:t xml:space="preserve"> and future increases in usage.</w:t>
       </w:r>
       <w:r>
         <w:rPr>
-          <w:rFonts w:ascii="Arial" w:eastAsia="Times New Roman" w:hAnsi="Arial" w:cs="Arial"/>
-          <w:color w:val="242729"/>
-          <w:sz w:val="24"/>
-          <w:szCs w:val="24"/>
+          <w:rFonts w:eastAsia="Times New Roman" w:cstheme="minorHAnsi"/>
+          <w:color w:val="242729"/>
+          <w:sz w:val="28"/>
+          <w:szCs w:val="28"/>
           <w:lang w:eastAsia="en-AU"/>
         </w:rPr>
         <w:t xml:space="preserve"> </w:t>
       </w:r>
       <w:r>
         <w:rPr>
-          <w:rFonts w:ascii="Arial" w:hAnsi="Arial" w:cs="Arial"/>
+          <w:rFonts w:cstheme="minorHAnsi"/>
           <w:color w:val="000000"/>
-          <w:sz w:val="20"/>
-          <w:szCs w:val="20"/>
+          <w:sz w:val="28"/>
+          <w:szCs w:val="28"/>
           <w:shd w:val="clear" w:color="auto" w:fill="FFFFFF"/>
         </w:rPr>
-        <w:t>(</w:t>
-      </w:r>
-      <w:r>
-        <w:rPr>
-          <w:rFonts w:ascii="Arial" w:hAnsi="Arial" w:cs="Arial"/>
+        <w:t xml:space="preserve">(Ref 1. </w:t>
+      </w:r>
+      <w:r>
+        <w:rPr>
+          <w:rFonts w:cstheme="minorHAnsi"/>
           <w:color w:val="000000"/>
-          <w:sz w:val="20"/>
-          <w:szCs w:val="20"/>
+          <w:sz w:val="28"/>
+          <w:szCs w:val="28"/>
           <w:shd w:val="clear" w:color="auto" w:fill="FFFFFF"/>
         </w:rPr>
-        <w:t xml:space="preserve">Ref 1. </w:t>
-      </w:r>
-      <w:r>
-        <w:rPr>
-          <w:rFonts w:ascii="Arial" w:hAnsi="Arial" w:cs="Arial"/>
+        <w:t>mongodb.com</w:t>
+      </w:r>
+      <w:r>
+        <w:rPr>
+          <w:rFonts w:cstheme="minorHAnsi"/>
           <w:color w:val="000000"/>
-          <w:sz w:val="20"/>
-          <w:szCs w:val="20"/>
+          <w:sz w:val="28"/>
+          <w:szCs w:val="28"/>
           <w:shd w:val="clear" w:color="auto" w:fill="FFFFFF"/>
         </w:rPr>
-        <w:t>mongodb.com</w:t>
-      </w:r>
-      <w:r>
-        <w:rPr>
-          <w:rFonts w:ascii="Arial" w:hAnsi="Arial" w:cs="Arial"/>
+        <w:t>,</w:t>
+      </w:r>
+      <w:r>
+        <w:rPr>
+          <w:rFonts w:cstheme="minorHAnsi"/>
           <w:color w:val="000000"/>
-          <w:sz w:val="20"/>
-          <w:szCs w:val="20"/>
+          <w:sz w:val="28"/>
+          <w:szCs w:val="28"/>
           <w:shd w:val="clear" w:color="auto" w:fill="FFFFFF"/>
         </w:rPr>
-        <w:t>,</w:t>
-      </w:r>
-      <w:r>
-        <w:rPr>
-          <w:rFonts w:ascii="Arial" w:hAnsi="Arial" w:cs="Arial"/>
-          <w:color w:val="000000"/>
-          <w:sz w:val="20"/>
-          <w:szCs w:val="20"/>
-          <w:shd w:val="clear" w:color="auto" w:fill="FFFFFF"/>
-        </w:rPr>
         <w:t xml:space="preserve"> </w:t>
       </w:r>
       <w:r>
         <w:rPr>
-          <w:rFonts w:ascii="Arial" w:hAnsi="Arial" w:cs="Arial"/>
+          <w:rFonts w:cstheme="minorHAnsi"/>
           <w:i/>
           <w:iCs/>
           <w:color w:val="000000"/>
-          <w:sz w:val="20"/>
-          <w:szCs w:val="20"/>
+          <w:sz w:val="28"/>
+          <w:szCs w:val="28"/>
           <w:shd w:val="clear" w:color="auto" w:fill="FFFFFF"/>
         </w:rPr>
         <w:t>The most popular database for modern apps</w:t>
       </w:r>
       <w:r>
         <w:rPr>
-          <w:rFonts w:ascii="Arial" w:hAnsi="Arial" w:cs="Arial"/>
+          <w:rFonts w:cstheme="minorHAnsi"/>
           <w:color w:val="000000"/>
-          <w:sz w:val="20"/>
-          <w:szCs w:val="20"/>
+          <w:sz w:val="28"/>
+          <w:szCs w:val="28"/>
           <w:shd w:val="clear" w:color="auto" w:fill="FFFFFF"/>
         </w:rPr>
         <w:t>, 2020)</w:t>
       </w:r>
       <w:r>
         <w:rPr>
-          <w:rFonts w:ascii="Arial" w:hAnsi="Arial" w:cs="Arial"/>
+          <w:rFonts w:cstheme="minorHAnsi"/>
           <w:color w:val="000000"/>
-          <w:sz w:val="20"/>
-          <w:szCs w:val="20"/>
+          <w:sz w:val="28"/>
+          <w:szCs w:val="28"/>
           <w:shd w:val="clear" w:color="auto" w:fill="FFFFFF"/>
         </w:rPr>
         <w:t xml:space="preserve"> </w:t>
@@ -568,272 +508,256 @@
     <w:p>
       <w:pPr>
         <w:rPr>
-          <w:rFonts w:ascii="Arial" w:hAnsi="Arial" w:cs="Arial"/>
-          <w:sz w:val="24"/>
-          <w:szCs w:val="24"/>
+          <w:rFonts w:cstheme="minorHAnsi"/>
+          <w:sz w:val="28"/>
+          <w:szCs w:val="28"/>
         </w:rPr>
       </w:pPr>
       <w:r>
         <w:rPr>
-          <w:rFonts w:ascii="Arial" w:hAnsi="Arial" w:cs="Arial"/>
-          <w:sz w:val="24"/>
-          <w:szCs w:val="24"/>
-        </w:rPr>
-        <w:t xml:space="preserve">The </w:t>
-      </w:r>
-      <w:r>
-        <w:rPr>
-          <w:rFonts w:ascii="Arial" w:hAnsi="Arial" w:cs="Arial"/>
-          <w:sz w:val="24"/>
-          <w:szCs w:val="24"/>
-        </w:rPr>
-        <w:t xml:space="preserve">most efficient </w:t>
-      </w:r>
-      <w:r>
-        <w:rPr>
-          <w:rFonts w:ascii="Arial" w:hAnsi="Arial" w:cs="Arial"/>
-          <w:sz w:val="24"/>
-          <w:szCs w:val="24"/>
+          <w:rFonts w:cstheme="minorHAnsi"/>
+          <w:sz w:val="28"/>
+          <w:szCs w:val="28"/>
+        </w:rPr>
+        <w:t xml:space="preserve">The most efficient </w:t>
+      </w:r>
+      <w:r>
+        <w:rPr>
+          <w:rFonts w:cstheme="minorHAnsi"/>
+          <w:sz w:val="28"/>
+          <w:szCs w:val="28"/>
         </w:rPr>
         <w:t xml:space="preserve">and </w:t>
       </w:r>
       <w:r>
         <w:rPr>
-          <w:rFonts w:ascii="Arial" w:hAnsi="Arial" w:cs="Arial"/>
-          <w:sz w:val="24"/>
-          <w:szCs w:val="24"/>
+          <w:rFonts w:cstheme="minorHAnsi"/>
+          <w:sz w:val="28"/>
+          <w:szCs w:val="28"/>
         </w:rPr>
         <w:t>cost-effective</w:t>
       </w:r>
       <w:r>
         <w:rPr>
-          <w:rFonts w:ascii="Arial" w:hAnsi="Arial" w:cs="Arial"/>
-          <w:sz w:val="24"/>
-          <w:szCs w:val="24"/>
+          <w:rFonts w:cstheme="minorHAnsi"/>
+          <w:sz w:val="28"/>
+          <w:szCs w:val="28"/>
         </w:rPr>
         <w:t xml:space="preserve"> </w:t>
       </w:r>
       <w:r>
         <w:rPr>
-          <w:rFonts w:ascii="Arial" w:hAnsi="Arial" w:cs="Arial"/>
-          <w:sz w:val="24"/>
-          <w:szCs w:val="24"/>
-        </w:rPr>
-        <w:t xml:space="preserve">way to </w:t>
-      </w:r>
-      <w:r>
-        <w:rPr>
-          <w:rFonts w:ascii="Arial" w:hAnsi="Arial" w:cs="Arial"/>
-          <w:sz w:val="24"/>
-          <w:szCs w:val="24"/>
-        </w:rPr>
-        <w:t xml:space="preserve">implement </w:t>
-      </w:r>
-      <w:r>
-        <w:rPr>
-          <w:rFonts w:ascii="Arial" w:hAnsi="Arial" w:cs="Arial"/>
-          <w:sz w:val="24"/>
-          <w:szCs w:val="24"/>
+          <w:rFonts w:cstheme="minorHAnsi"/>
+          <w:sz w:val="28"/>
+          <w:szCs w:val="28"/>
+        </w:rPr>
+        <w:t xml:space="preserve">way to implement </w:t>
+      </w:r>
+      <w:r>
+        <w:rPr>
+          <w:rFonts w:cstheme="minorHAnsi"/>
+          <w:sz w:val="28"/>
+          <w:szCs w:val="28"/>
         </w:rPr>
         <w:t>d</w:t>
       </w:r>
       <w:r>
         <w:rPr>
-          <w:rFonts w:ascii="Arial" w:hAnsi="Arial" w:cs="Arial"/>
-          <w:sz w:val="24"/>
-          <w:szCs w:val="24"/>
+          <w:rFonts w:cstheme="minorHAnsi"/>
+          <w:sz w:val="28"/>
+          <w:szCs w:val="28"/>
         </w:rPr>
         <w:t>atabase management</w:t>
       </w:r>
       <w:r>
         <w:rPr>
-          <w:rFonts w:ascii="Arial" w:hAnsi="Arial" w:cs="Arial"/>
-          <w:sz w:val="24"/>
-          <w:szCs w:val="24"/>
+          <w:rFonts w:cstheme="minorHAnsi"/>
+          <w:sz w:val="28"/>
+          <w:szCs w:val="28"/>
         </w:rPr>
         <w:t xml:space="preserve"> for our application</w:t>
       </w:r>
       <w:r>
         <w:rPr>
-          <w:rFonts w:ascii="Arial" w:hAnsi="Arial" w:cs="Arial"/>
-          <w:sz w:val="24"/>
-          <w:szCs w:val="24"/>
+          <w:rFonts w:cstheme="minorHAnsi"/>
+          <w:sz w:val="28"/>
+          <w:szCs w:val="28"/>
         </w:rPr>
         <w:t xml:space="preserve"> will be</w:t>
       </w:r>
       <w:r>
         <w:rPr>
-          <w:rFonts w:ascii="Arial" w:hAnsi="Arial" w:cs="Arial"/>
-          <w:sz w:val="24"/>
-          <w:szCs w:val="24"/>
+          <w:rFonts w:cstheme="minorHAnsi"/>
+          <w:sz w:val="28"/>
+          <w:szCs w:val="28"/>
         </w:rPr>
         <w:t xml:space="preserve"> as a cloud service. This will </w:t>
       </w:r>
       <w:r>
         <w:rPr>
-          <w:rFonts w:ascii="Arial" w:hAnsi="Arial" w:cs="Arial"/>
-          <w:sz w:val="24"/>
-          <w:szCs w:val="24"/>
+          <w:rFonts w:cstheme="minorHAnsi"/>
+          <w:sz w:val="28"/>
+          <w:szCs w:val="28"/>
         </w:rPr>
         <w:t xml:space="preserve">reduce our need </w:t>
       </w:r>
       <w:r>
         <w:rPr>
-          <w:rFonts w:ascii="Arial" w:hAnsi="Arial" w:cs="Arial"/>
-          <w:sz w:val="24"/>
-          <w:szCs w:val="24"/>
+          <w:rFonts w:cstheme="minorHAnsi"/>
+          <w:sz w:val="28"/>
+          <w:szCs w:val="28"/>
         </w:rPr>
         <w:t xml:space="preserve">to </w:t>
       </w:r>
       <w:r>
         <w:rPr>
-          <w:rFonts w:ascii="Arial" w:hAnsi="Arial" w:cs="Arial"/>
-          <w:sz w:val="24"/>
-          <w:szCs w:val="24"/>
+          <w:rFonts w:cstheme="minorHAnsi"/>
+          <w:sz w:val="28"/>
+          <w:szCs w:val="28"/>
         </w:rPr>
         <w:t xml:space="preserve">manage and </w:t>
       </w:r>
       <w:r>
         <w:rPr>
-          <w:rFonts w:ascii="Arial" w:hAnsi="Arial" w:cs="Arial"/>
-          <w:sz w:val="24"/>
-          <w:szCs w:val="24"/>
+          <w:rFonts w:cstheme="minorHAnsi"/>
+          <w:sz w:val="28"/>
+          <w:szCs w:val="28"/>
         </w:rPr>
         <w:t>service our own infrastructure (servers, network connections</w:t>
       </w:r>
       <w:r>
         <w:rPr>
-          <w:rFonts w:ascii="Arial" w:hAnsi="Arial" w:cs="Arial"/>
-          <w:sz w:val="24"/>
-          <w:szCs w:val="24"/>
+          <w:rFonts w:cstheme="minorHAnsi"/>
+          <w:sz w:val="28"/>
+          <w:szCs w:val="28"/>
         </w:rPr>
         <w:t>,</w:t>
       </w:r>
       <w:r>
         <w:rPr>
-          <w:rFonts w:ascii="Arial" w:hAnsi="Arial" w:cs="Arial"/>
-          <w:sz w:val="24"/>
-          <w:szCs w:val="24"/>
+          <w:rFonts w:cstheme="minorHAnsi"/>
+          <w:sz w:val="28"/>
+          <w:szCs w:val="28"/>
         </w:rPr>
         <w:t xml:space="preserve"> etc.)</w:t>
       </w:r>
       <w:r>
         <w:rPr>
-          <w:rFonts w:ascii="Arial" w:hAnsi="Arial" w:cs="Arial"/>
-          <w:sz w:val="24"/>
-          <w:szCs w:val="24"/>
+          <w:rFonts w:cstheme="minorHAnsi"/>
+          <w:sz w:val="28"/>
+          <w:szCs w:val="28"/>
         </w:rPr>
         <w:t>.</w:t>
       </w:r>
       <w:r>
         <w:rPr>
-          <w:rFonts w:ascii="Arial" w:hAnsi="Arial" w:cs="Arial"/>
-          <w:sz w:val="24"/>
-          <w:szCs w:val="24"/>
+          <w:rFonts w:cstheme="minorHAnsi"/>
+          <w:sz w:val="28"/>
+          <w:szCs w:val="28"/>
         </w:rPr>
         <w:t xml:space="preserve"> </w:t>
       </w:r>
       <w:r>
         <w:rPr>
-          <w:rFonts w:ascii="Arial" w:hAnsi="Arial" w:cs="Arial"/>
-          <w:sz w:val="24"/>
-          <w:szCs w:val="24"/>
+          <w:rFonts w:cstheme="minorHAnsi"/>
+          <w:sz w:val="28"/>
+          <w:szCs w:val="28"/>
         </w:rPr>
         <w:t xml:space="preserve">To access MongoDB’s </w:t>
       </w:r>
       <w:r>
         <w:rPr>
-          <w:rFonts w:ascii="Arial" w:hAnsi="Arial" w:cs="Arial"/>
-          <w:sz w:val="24"/>
-          <w:szCs w:val="24"/>
+          <w:rFonts w:cstheme="minorHAnsi"/>
+          <w:sz w:val="28"/>
+          <w:szCs w:val="28"/>
         </w:rPr>
         <w:t xml:space="preserve">cloud </w:t>
       </w:r>
       <w:r>
         <w:rPr>
-          <w:rFonts w:ascii="Arial" w:hAnsi="Arial" w:cs="Arial"/>
-          <w:sz w:val="24"/>
-          <w:szCs w:val="24"/>
+          <w:rFonts w:cstheme="minorHAnsi"/>
+          <w:sz w:val="28"/>
+          <w:szCs w:val="28"/>
         </w:rPr>
         <w:t>service,</w:t>
       </w:r>
       <w:r>
         <w:rPr>
-          <w:rFonts w:ascii="Arial" w:hAnsi="Arial" w:cs="Arial"/>
-          <w:sz w:val="24"/>
-          <w:szCs w:val="24"/>
+          <w:rFonts w:cstheme="minorHAnsi"/>
+          <w:sz w:val="28"/>
+          <w:szCs w:val="28"/>
         </w:rPr>
         <w:t xml:space="preserve"> </w:t>
       </w:r>
       <w:r>
         <w:rPr>
-          <w:rFonts w:ascii="Arial" w:hAnsi="Arial" w:cs="Arial"/>
-          <w:sz w:val="24"/>
-          <w:szCs w:val="24"/>
+          <w:rFonts w:cstheme="minorHAnsi"/>
+          <w:sz w:val="28"/>
+          <w:szCs w:val="28"/>
         </w:rPr>
         <w:t xml:space="preserve">which is known as </w:t>
       </w:r>
       <w:r>
         <w:rPr>
-          <w:rFonts w:ascii="Arial" w:hAnsi="Arial" w:cs="Arial"/>
-          <w:sz w:val="24"/>
-          <w:szCs w:val="24"/>
+          <w:rFonts w:cstheme="minorHAnsi"/>
+          <w:sz w:val="28"/>
+          <w:szCs w:val="28"/>
         </w:rPr>
         <w:t>MongoDB Atlas</w:t>
       </w:r>
       <w:r>
         <w:rPr>
-          <w:rFonts w:ascii="Arial" w:hAnsi="Arial" w:cs="Arial"/>
-          <w:sz w:val="24"/>
-          <w:szCs w:val="24"/>
+          <w:rFonts w:cstheme="minorHAnsi"/>
+          <w:sz w:val="28"/>
+          <w:szCs w:val="28"/>
         </w:rPr>
         <w:t>,</w:t>
       </w:r>
       <w:r>
         <w:rPr>
-          <w:rFonts w:ascii="Arial" w:hAnsi="Arial" w:cs="Arial"/>
-          <w:sz w:val="24"/>
-          <w:szCs w:val="24"/>
+          <w:rFonts w:cstheme="minorHAnsi"/>
+          <w:sz w:val="28"/>
+          <w:szCs w:val="28"/>
         </w:rPr>
         <w:t xml:space="preserve"> </w:t>
       </w:r>
       <w:r>
         <w:rPr>
-          <w:rFonts w:ascii="Arial" w:hAnsi="Arial" w:cs="Arial"/>
-          <w:sz w:val="24"/>
-          <w:szCs w:val="24"/>
+          <w:rFonts w:cstheme="minorHAnsi"/>
+          <w:sz w:val="28"/>
+          <w:szCs w:val="28"/>
         </w:rPr>
         <w:t>the company charge a monthly fee depending on the level of service we require</w:t>
       </w:r>
       <w:r>
         <w:rPr>
-          <w:rFonts w:ascii="Arial" w:hAnsi="Arial" w:cs="Arial"/>
-          <w:sz w:val="24"/>
-          <w:szCs w:val="24"/>
+          <w:rFonts w:cstheme="minorHAnsi"/>
+          <w:sz w:val="28"/>
+          <w:szCs w:val="28"/>
         </w:rPr>
         <w:t xml:space="preserve">. </w:t>
       </w:r>
       <w:r>
         <w:rPr>
-          <w:rFonts w:ascii="Arial" w:hAnsi="Arial" w:cs="Arial"/>
-          <w:sz w:val="24"/>
-          <w:szCs w:val="24"/>
+          <w:rFonts w:cstheme="minorHAnsi"/>
+          <w:sz w:val="28"/>
+          <w:szCs w:val="28"/>
         </w:rPr>
         <w:t>There are three different packages available</w:t>
       </w:r>
       <w:r>
         <w:rPr>
-          <w:rFonts w:ascii="Arial" w:hAnsi="Arial" w:cs="Arial"/>
-          <w:sz w:val="24"/>
-          <w:szCs w:val="24"/>
+          <w:rFonts w:cstheme="minorHAnsi"/>
+          <w:sz w:val="28"/>
+          <w:szCs w:val="28"/>
         </w:rPr>
         <w:t>:</w:t>
       </w:r>
       <w:r>
         <w:rPr>
-          <w:rFonts w:ascii="Arial" w:hAnsi="Arial" w:cs="Arial"/>
-          <w:sz w:val="24"/>
-          <w:szCs w:val="24"/>
+          <w:rFonts w:cstheme="minorHAnsi"/>
+          <w:sz w:val="28"/>
+          <w:szCs w:val="28"/>
         </w:rPr>
         <w:t xml:space="preserve"> </w:t>
       </w:r>
@@ -841,64 +765,64 @@
     <w:p>
       <w:pPr>
         <w:rPr>
-          <w:rFonts w:ascii="Arial" w:hAnsi="Arial" w:cs="Arial"/>
-          <w:sz w:val="24"/>
-          <w:szCs w:val="24"/>
+          <w:rFonts w:cstheme="minorHAnsi"/>
+          <w:sz w:val="28"/>
+          <w:szCs w:val="28"/>
         </w:rPr>
       </w:pPr>
       <w:r>
         <w:rPr>
-          <w:rFonts w:ascii="Arial" w:hAnsi="Arial" w:cs="Arial"/>
-          <w:sz w:val="24"/>
-          <w:szCs w:val="24"/>
+          <w:rFonts w:cstheme="minorHAnsi"/>
+          <w:sz w:val="28"/>
+          <w:szCs w:val="28"/>
         </w:rPr>
         <w:t>1.</w:t>
       </w:r>
       <w:r>
         <w:rPr>
-          <w:rFonts w:ascii="Arial" w:hAnsi="Arial" w:cs="Arial"/>
-          <w:sz w:val="24"/>
-          <w:szCs w:val="24"/>
+          <w:rFonts w:cstheme="minorHAnsi"/>
+          <w:sz w:val="28"/>
+          <w:szCs w:val="28"/>
         </w:rPr>
         <w:t>“Shared”</w:t>
       </w:r>
       <w:r>
         <w:rPr>
-          <w:rFonts w:ascii="Arial" w:hAnsi="Arial" w:cs="Arial"/>
-          <w:sz w:val="24"/>
-          <w:szCs w:val="24"/>
+          <w:rFonts w:cstheme="minorHAnsi"/>
+          <w:sz w:val="28"/>
+          <w:szCs w:val="28"/>
         </w:rPr>
         <w:t xml:space="preserve"> for </w:t>
       </w:r>
       <w:r>
         <w:rPr>
-          <w:rFonts w:ascii="Arial" w:hAnsi="Arial" w:cs="Arial"/>
-          <w:sz w:val="24"/>
-          <w:szCs w:val="24"/>
+          <w:rFonts w:cstheme="minorHAnsi"/>
+          <w:sz w:val="28"/>
+          <w:szCs w:val="28"/>
         </w:rPr>
         <w:t xml:space="preserve">testing and </w:t>
       </w:r>
       <w:r>
         <w:rPr>
-          <w:rFonts w:ascii="Arial" w:hAnsi="Arial" w:cs="Arial"/>
-          <w:sz w:val="24"/>
-          <w:szCs w:val="24"/>
+          <w:rFonts w:cstheme="minorHAnsi"/>
+          <w:sz w:val="28"/>
+          <w:szCs w:val="28"/>
         </w:rPr>
         <w:t>small-scale</w:t>
       </w:r>
       <w:r>
         <w:rPr>
-          <w:rFonts w:ascii="Arial" w:hAnsi="Arial" w:cs="Arial"/>
-          <w:sz w:val="24"/>
-          <w:szCs w:val="24"/>
+          <w:rFonts w:cstheme="minorHAnsi"/>
+          <w:sz w:val="28"/>
+          <w:szCs w:val="28"/>
         </w:rPr>
         <w:t xml:space="preserve"> implementation</w:t>
       </w:r>
       <w:r>
         <w:rPr>
-          <w:rFonts w:ascii="Arial" w:hAnsi="Arial" w:cs="Arial"/>
-          <w:sz w:val="24"/>
-          <w:szCs w:val="24"/>
+          <w:rFonts w:cstheme="minorHAnsi"/>
+          <w:sz w:val="28"/>
+          <w:szCs w:val="28"/>
         </w:rPr>
         <w:t>.</w:t>
       </w:r>
@@ -906,64 +830,64 @@
     <w:p>
       <w:pPr>
         <w:rPr>
-          <w:rFonts w:ascii="Arial" w:hAnsi="Arial" w:cs="Arial"/>
-          <w:sz w:val="24"/>
-          <w:szCs w:val="24"/>
+          <w:rFonts w:cstheme="minorHAnsi"/>
+          <w:sz w:val="28"/>
+          <w:szCs w:val="28"/>
         </w:rPr>
       </w:pPr>
       <w:r>
         <w:rPr>
-          <w:rFonts w:ascii="Arial" w:hAnsi="Arial" w:cs="Arial"/>
-          <w:sz w:val="24"/>
-          <w:szCs w:val="24"/>
+          <w:rFonts w:cstheme="minorHAnsi"/>
+          <w:sz w:val="28"/>
+          <w:szCs w:val="28"/>
         </w:rPr>
         <w:t xml:space="preserve">2. </w:t>
       </w:r>
       <w:r>
         <w:rPr>
-          <w:rFonts w:ascii="Arial" w:hAnsi="Arial" w:cs="Arial"/>
-          <w:sz w:val="24"/>
-          <w:szCs w:val="24"/>
+          <w:rFonts w:cstheme="minorHAnsi"/>
+          <w:sz w:val="28"/>
+          <w:szCs w:val="28"/>
         </w:rPr>
         <w:t>“Dedicated”</w:t>
       </w:r>
       <w:r>
         <w:rPr>
-          <w:rFonts w:ascii="Arial" w:hAnsi="Arial" w:cs="Arial"/>
-          <w:sz w:val="24"/>
-          <w:szCs w:val="24"/>
+          <w:rFonts w:cstheme="minorHAnsi"/>
+          <w:sz w:val="28"/>
+          <w:szCs w:val="28"/>
         </w:rPr>
         <w:t xml:space="preserve"> for medium and </w:t>
       </w:r>
       <w:r>
         <w:rPr>
-          <w:rFonts w:ascii="Arial" w:hAnsi="Arial" w:cs="Arial"/>
-          <w:sz w:val="24"/>
-          <w:szCs w:val="24"/>
+          <w:rFonts w:cstheme="minorHAnsi"/>
+          <w:sz w:val="28"/>
+          <w:szCs w:val="28"/>
         </w:rPr>
         <w:t>large-scale</w:t>
       </w:r>
       <w:r>
         <w:rPr>
-          <w:rFonts w:ascii="Arial" w:hAnsi="Arial" w:cs="Arial"/>
-          <w:sz w:val="24"/>
-          <w:szCs w:val="24"/>
+          <w:rFonts w:cstheme="minorHAnsi"/>
+          <w:sz w:val="28"/>
+          <w:szCs w:val="28"/>
         </w:rPr>
         <w:t xml:space="preserve"> </w:t>
       </w:r>
       <w:r>
         <w:rPr>
-          <w:rFonts w:ascii="Arial" w:hAnsi="Arial" w:cs="Arial"/>
-          <w:sz w:val="24"/>
-          <w:szCs w:val="24"/>
+          <w:rFonts w:cstheme="minorHAnsi"/>
+          <w:sz w:val="28"/>
+          <w:szCs w:val="28"/>
         </w:rPr>
         <w:t>implementations</w:t>
       </w:r>
       <w:r>
         <w:rPr>
-          <w:rFonts w:ascii="Arial" w:hAnsi="Arial" w:cs="Arial"/>
-          <w:sz w:val="24"/>
-          <w:szCs w:val="24"/>
+          <w:rFonts w:cstheme="minorHAnsi"/>
+          <w:sz w:val="28"/>
+          <w:szCs w:val="28"/>
         </w:rPr>
         <w:t>.</w:t>
       </w:r>
@@ -971,64 +895,64 @@
     <w:p>
       <w:pPr>
         <w:rPr>
-          <w:rFonts w:ascii="Arial" w:hAnsi="Arial" w:cs="Arial"/>
-          <w:sz w:val="24"/>
-          <w:szCs w:val="24"/>
+          <w:rFonts w:cstheme="minorHAnsi"/>
+          <w:sz w:val="28"/>
+          <w:szCs w:val="28"/>
         </w:rPr>
       </w:pPr>
       <w:r>
         <w:rPr>
-          <w:rFonts w:ascii="Arial" w:hAnsi="Arial" w:cs="Arial"/>
-          <w:sz w:val="24"/>
-          <w:szCs w:val="24"/>
+          <w:rFonts w:cstheme="minorHAnsi"/>
+          <w:sz w:val="28"/>
+          <w:szCs w:val="28"/>
         </w:rPr>
         <w:t>3.</w:t>
       </w:r>
       <w:r>
         <w:rPr>
-          <w:rFonts w:ascii="Arial" w:hAnsi="Arial" w:cs="Arial"/>
-          <w:sz w:val="24"/>
-          <w:szCs w:val="24"/>
+          <w:rFonts w:cstheme="minorHAnsi"/>
+          <w:sz w:val="28"/>
+          <w:szCs w:val="28"/>
         </w:rPr>
         <w:t xml:space="preserve"> “Dedicated Multi-Region” </w:t>
       </w:r>
       <w:r>
         <w:rPr>
-          <w:rFonts w:ascii="Arial" w:hAnsi="Arial" w:cs="Arial"/>
-          <w:sz w:val="24"/>
-          <w:szCs w:val="24"/>
+          <w:rFonts w:cstheme="minorHAnsi"/>
+          <w:sz w:val="28"/>
+          <w:szCs w:val="28"/>
         </w:rPr>
         <w:t>for</w:t>
       </w:r>
       <w:r>
         <w:rPr>
-          <w:rFonts w:ascii="Arial" w:hAnsi="Arial" w:cs="Arial"/>
-          <w:sz w:val="24"/>
-          <w:szCs w:val="24"/>
+          <w:rFonts w:cstheme="minorHAnsi"/>
+          <w:sz w:val="28"/>
+          <w:szCs w:val="28"/>
         </w:rPr>
         <w:t xml:space="preserve"> large scale implem</w:t>
       </w:r>
       <w:r>
         <w:rPr>
-          <w:rFonts w:ascii="Arial" w:hAnsi="Arial" w:cs="Arial"/>
-          <w:sz w:val="24"/>
-          <w:szCs w:val="24"/>
+          <w:rFonts w:cstheme="minorHAnsi"/>
+          <w:sz w:val="28"/>
+          <w:szCs w:val="28"/>
         </w:rPr>
         <w:t xml:space="preserve">entations across multiple </w:t>
       </w:r>
       <w:r>
         <w:rPr>
-          <w:rFonts w:ascii="Arial" w:hAnsi="Arial" w:cs="Arial"/>
-          <w:sz w:val="24"/>
-          <w:szCs w:val="24"/>
+          <w:rFonts w:cstheme="minorHAnsi"/>
+          <w:sz w:val="28"/>
+          <w:szCs w:val="28"/>
         </w:rPr>
         <w:t>world regions (countries)</w:t>
       </w:r>
       <w:r>
         <w:rPr>
-          <w:rFonts w:ascii="Arial" w:hAnsi="Arial" w:cs="Arial"/>
-          <w:sz w:val="24"/>
-          <w:szCs w:val="24"/>
+          <w:rFonts w:cstheme="minorHAnsi"/>
+          <w:sz w:val="28"/>
+          <w:szCs w:val="28"/>
         </w:rPr>
         <w:t xml:space="preserve">. </w:t>
       </w:r>
@@ -1036,415 +960,424 @@
     <w:p>
       <w:pPr>
         <w:rPr>
-          <w:rFonts w:ascii="Arial" w:hAnsi="Arial" w:cs="Arial"/>
-          <w:sz w:val="24"/>
-          <w:szCs w:val="24"/>
+          <w:rFonts w:cstheme="minorHAnsi"/>
+          <w:sz w:val="28"/>
+          <w:szCs w:val="28"/>
         </w:rPr>
       </w:pPr>
       <w:r>
         <w:rPr>
-          <w:rFonts w:ascii="Arial" w:hAnsi="Arial" w:cs="Arial"/>
-          <w:sz w:val="24"/>
-          <w:szCs w:val="24"/>
+          <w:rFonts w:cstheme="minorHAnsi"/>
+          <w:sz w:val="28"/>
+          <w:szCs w:val="28"/>
         </w:rPr>
         <w:t>F</w:t>
       </w:r>
       <w:r>
         <w:rPr>
-          <w:rFonts w:ascii="Arial" w:hAnsi="Arial" w:cs="Arial"/>
-          <w:sz w:val="24"/>
-          <w:szCs w:val="24"/>
+          <w:rFonts w:cstheme="minorHAnsi"/>
+          <w:sz w:val="28"/>
+          <w:szCs w:val="28"/>
         </w:rPr>
         <w:t xml:space="preserve">or </w:t>
       </w:r>
       <w:r>
         <w:rPr>
-          <w:rFonts w:ascii="Arial" w:hAnsi="Arial" w:cs="Arial"/>
-          <w:sz w:val="24"/>
-          <w:szCs w:val="24"/>
+          <w:rFonts w:cstheme="minorHAnsi"/>
+          <w:sz w:val="28"/>
+          <w:szCs w:val="28"/>
         </w:rPr>
         <w:t>development</w:t>
       </w:r>
       <w:r>
         <w:rPr>
-          <w:rFonts w:ascii="Arial" w:hAnsi="Arial" w:cs="Arial"/>
-          <w:sz w:val="24"/>
-          <w:szCs w:val="24"/>
+          <w:rFonts w:cstheme="minorHAnsi"/>
+          <w:sz w:val="28"/>
+          <w:szCs w:val="28"/>
         </w:rPr>
         <w:t xml:space="preserve">, testing </w:t>
       </w:r>
       <w:r>
         <w:rPr>
-          <w:rFonts w:ascii="Arial" w:hAnsi="Arial" w:cs="Arial"/>
-          <w:sz w:val="24"/>
-          <w:szCs w:val="24"/>
+          <w:rFonts w:cstheme="minorHAnsi"/>
+          <w:sz w:val="28"/>
+          <w:szCs w:val="28"/>
         </w:rPr>
         <w:t xml:space="preserve">and </w:t>
       </w:r>
       <w:r>
         <w:rPr>
-          <w:rFonts w:ascii="Arial" w:hAnsi="Arial" w:cs="Arial"/>
-          <w:sz w:val="24"/>
-          <w:szCs w:val="24"/>
+          <w:rFonts w:cstheme="minorHAnsi"/>
+          <w:sz w:val="28"/>
+          <w:szCs w:val="28"/>
         </w:rPr>
         <w:t xml:space="preserve">initial </w:t>
       </w:r>
       <w:r>
         <w:rPr>
-          <w:rFonts w:ascii="Arial" w:hAnsi="Arial" w:cs="Arial"/>
-          <w:sz w:val="24"/>
-          <w:szCs w:val="24"/>
+          <w:rFonts w:cstheme="minorHAnsi"/>
+          <w:sz w:val="28"/>
+          <w:szCs w:val="28"/>
         </w:rPr>
         <w:t xml:space="preserve">implementation of our application </w:t>
       </w:r>
       <w:r>
         <w:rPr>
-          <w:rFonts w:ascii="Arial" w:hAnsi="Arial" w:cs="Arial"/>
-          <w:sz w:val="24"/>
-          <w:szCs w:val="24"/>
+          <w:rFonts w:cstheme="minorHAnsi"/>
+          <w:sz w:val="28"/>
+          <w:szCs w:val="28"/>
         </w:rPr>
         <w:t xml:space="preserve">the minimum </w:t>
       </w:r>
       <w:r>
         <w:rPr>
-          <w:rFonts w:ascii="Arial" w:hAnsi="Arial" w:cs="Arial"/>
-          <w:sz w:val="24"/>
-          <w:szCs w:val="24"/>
+          <w:rFonts w:cstheme="minorHAnsi"/>
+          <w:sz w:val="28"/>
+          <w:szCs w:val="28"/>
         </w:rPr>
         <w:t xml:space="preserve">service we would need </w:t>
       </w:r>
       <w:r>
         <w:rPr>
-          <w:rFonts w:ascii="Arial" w:hAnsi="Arial" w:cs="Arial"/>
-          <w:sz w:val="24"/>
-          <w:szCs w:val="24"/>
+          <w:rFonts w:cstheme="minorHAnsi"/>
+          <w:sz w:val="28"/>
+          <w:szCs w:val="28"/>
         </w:rPr>
         <w:t xml:space="preserve">is the “Shared” package which includes </w:t>
       </w:r>
       <w:r>
         <w:rPr>
-          <w:rFonts w:ascii="Arial" w:hAnsi="Arial" w:cs="Arial"/>
-          <w:sz w:val="24"/>
-          <w:szCs w:val="24"/>
+          <w:rFonts w:cstheme="minorHAnsi"/>
+          <w:sz w:val="28"/>
+          <w:szCs w:val="28"/>
         </w:rPr>
         <w:t>shared CPU and RAM processing</w:t>
       </w:r>
       <w:r>
         <w:rPr>
-          <w:rFonts w:ascii="Arial" w:hAnsi="Arial" w:cs="Arial"/>
-          <w:sz w:val="24"/>
-          <w:szCs w:val="24"/>
+          <w:rFonts w:cstheme="minorHAnsi"/>
+          <w:sz w:val="28"/>
+          <w:szCs w:val="28"/>
         </w:rPr>
         <w:t xml:space="preserve">. With 5GB of storage </w:t>
       </w:r>
       <w:r>
         <w:rPr>
-          <w:rFonts w:ascii="Arial" w:hAnsi="Arial" w:cs="Arial"/>
-          <w:sz w:val="24"/>
-          <w:szCs w:val="24"/>
+          <w:rFonts w:cstheme="minorHAnsi"/>
+          <w:sz w:val="28"/>
+          <w:szCs w:val="28"/>
         </w:rPr>
         <w:t xml:space="preserve">the monthly fee is </w:t>
       </w:r>
       <w:r>
         <w:rPr>
-          <w:rFonts w:ascii="Arial" w:hAnsi="Arial" w:cs="Arial"/>
-          <w:sz w:val="24"/>
-          <w:szCs w:val="24"/>
+          <w:rFonts w:cstheme="minorHAnsi"/>
+          <w:sz w:val="28"/>
+          <w:szCs w:val="28"/>
         </w:rPr>
         <w:t xml:space="preserve">US$25. However, once the </w:t>
       </w:r>
       <w:r>
         <w:rPr>
-          <w:rFonts w:ascii="Arial" w:hAnsi="Arial" w:cs="Arial"/>
-          <w:sz w:val="24"/>
-          <w:szCs w:val="24"/>
+          <w:rFonts w:cstheme="minorHAnsi"/>
+          <w:sz w:val="28"/>
+          <w:szCs w:val="28"/>
         </w:rPr>
         <w:t xml:space="preserve">application is </w:t>
       </w:r>
       <w:r>
         <w:rPr>
-          <w:rFonts w:ascii="Arial" w:hAnsi="Arial" w:cs="Arial"/>
-          <w:sz w:val="24"/>
-          <w:szCs w:val="24"/>
+          <w:rFonts w:cstheme="minorHAnsi"/>
+          <w:sz w:val="28"/>
+          <w:szCs w:val="28"/>
         </w:rPr>
         <w:t xml:space="preserve">fully </w:t>
       </w:r>
       <w:r>
         <w:rPr>
-          <w:rFonts w:ascii="Arial" w:hAnsi="Arial" w:cs="Arial"/>
-          <w:sz w:val="24"/>
-          <w:szCs w:val="24"/>
+          <w:rFonts w:cstheme="minorHAnsi"/>
+          <w:sz w:val="28"/>
+          <w:szCs w:val="28"/>
         </w:rPr>
         <w:t xml:space="preserve">operational and is in use across multiple sites </w:t>
       </w:r>
       <w:r>
         <w:rPr>
-          <w:rFonts w:ascii="Arial" w:hAnsi="Arial" w:cs="Arial"/>
-          <w:sz w:val="24"/>
-          <w:szCs w:val="24"/>
+          <w:rFonts w:cstheme="minorHAnsi"/>
+          <w:sz w:val="28"/>
+          <w:szCs w:val="28"/>
         </w:rPr>
         <w:t xml:space="preserve">database management would need to be scaled up to </w:t>
       </w:r>
       <w:r>
         <w:rPr>
-          <w:rFonts w:ascii="Arial" w:hAnsi="Arial" w:cs="Arial"/>
-          <w:sz w:val="24"/>
-          <w:szCs w:val="24"/>
+          <w:rFonts w:cstheme="minorHAnsi"/>
+          <w:sz w:val="28"/>
+          <w:szCs w:val="28"/>
         </w:rPr>
         <w:t>cope with increased usage.</w:t>
       </w:r>
       <w:r>
         <w:rPr>
-          <w:rFonts w:ascii="Arial" w:hAnsi="Arial" w:cs="Arial"/>
-          <w:sz w:val="24"/>
-          <w:szCs w:val="24"/>
+          <w:rFonts w:cstheme="minorHAnsi"/>
+          <w:sz w:val="28"/>
+          <w:szCs w:val="28"/>
         </w:rPr>
         <w:t xml:space="preserve"> </w:t>
       </w:r>
       <w:r>
         <w:rPr>
-          <w:rFonts w:ascii="Arial" w:hAnsi="Arial" w:cs="Arial"/>
-          <w:sz w:val="24"/>
-          <w:szCs w:val="24"/>
+          <w:rFonts w:cstheme="minorHAnsi"/>
+          <w:sz w:val="28"/>
+          <w:szCs w:val="28"/>
         </w:rPr>
         <w:t>T</w:t>
       </w:r>
       <w:r>
         <w:rPr>
-          <w:rFonts w:ascii="Arial" w:hAnsi="Arial" w:cs="Arial"/>
-          <w:sz w:val="24"/>
-          <w:szCs w:val="24"/>
+          <w:rFonts w:cstheme="minorHAnsi"/>
+          <w:sz w:val="28"/>
+          <w:szCs w:val="28"/>
         </w:rPr>
         <w:t>o</w:t>
       </w:r>
       <w:r>
         <w:rPr>
-          <w:rFonts w:ascii="Arial" w:hAnsi="Arial" w:cs="Arial"/>
-          <w:sz w:val="24"/>
-          <w:szCs w:val="24"/>
+          <w:rFonts w:cstheme="minorHAnsi"/>
+          <w:sz w:val="28"/>
+          <w:szCs w:val="28"/>
         </w:rPr>
         <w:t xml:space="preserve"> </w:t>
       </w:r>
       <w:r>
         <w:rPr>
-          <w:rFonts w:ascii="Arial" w:hAnsi="Arial" w:cs="Arial"/>
-          <w:sz w:val="24"/>
-          <w:szCs w:val="24"/>
-        </w:rPr>
-        <w:t xml:space="preserve">access additional services we would need to </w:t>
-      </w:r>
-      <w:r>
-        <w:rPr>
-          <w:rFonts w:ascii="Arial" w:hAnsi="Arial" w:cs="Arial"/>
-          <w:sz w:val="24"/>
-          <w:szCs w:val="24"/>
+          <w:rFonts w:cstheme="minorHAnsi"/>
+          <w:sz w:val="28"/>
+          <w:szCs w:val="28"/>
+        </w:rPr>
+        <w:t xml:space="preserve">access additional </w:t>
+      </w:r>
+      <w:proofErr w:type="gramStart"/>
+      <w:r>
+        <w:rPr>
+          <w:rFonts w:cstheme="minorHAnsi"/>
+          <w:sz w:val="28"/>
+          <w:szCs w:val="28"/>
+        </w:rPr>
+        <w:t>services</w:t>
+      </w:r>
+      <w:proofErr w:type="gramEnd"/>
+      <w:r>
+        <w:rPr>
+          <w:rFonts w:cstheme="minorHAnsi"/>
+          <w:sz w:val="28"/>
+          <w:szCs w:val="28"/>
+        </w:rPr>
+        <w:t xml:space="preserve"> we would need to </w:t>
+      </w:r>
+      <w:r>
+        <w:rPr>
+          <w:rFonts w:cstheme="minorHAnsi"/>
+          <w:sz w:val="28"/>
+          <w:szCs w:val="28"/>
         </w:rPr>
         <w:t xml:space="preserve">have the “Dedicated” package which includes </w:t>
       </w:r>
       <w:r>
         <w:rPr>
-          <w:rFonts w:ascii="Arial" w:hAnsi="Arial" w:cs="Arial"/>
-          <w:sz w:val="24"/>
-          <w:szCs w:val="24"/>
+          <w:rFonts w:cstheme="minorHAnsi"/>
+          <w:sz w:val="28"/>
+          <w:szCs w:val="28"/>
         </w:rPr>
         <w:t>dedicated CPU and RAM processing</w:t>
       </w:r>
       <w:r>
         <w:rPr>
-          <w:rFonts w:ascii="Arial" w:hAnsi="Arial" w:cs="Arial"/>
-          <w:sz w:val="24"/>
-          <w:szCs w:val="24"/>
+          <w:rFonts w:cstheme="minorHAnsi"/>
+          <w:sz w:val="28"/>
+          <w:szCs w:val="28"/>
         </w:rPr>
         <w:t xml:space="preserve"> and a minimum of 10GB of storage for US$</w:t>
       </w:r>
       <w:r>
         <w:rPr>
-          <w:rFonts w:ascii="Arial" w:hAnsi="Arial" w:cs="Arial"/>
-          <w:sz w:val="24"/>
-          <w:szCs w:val="24"/>
+          <w:rFonts w:cstheme="minorHAnsi"/>
+          <w:sz w:val="28"/>
+          <w:szCs w:val="28"/>
         </w:rPr>
         <w:t xml:space="preserve">57 a month. </w:t>
       </w:r>
       <w:r>
         <w:rPr>
-          <w:rFonts w:ascii="Arial" w:hAnsi="Arial" w:cs="Arial"/>
-          <w:sz w:val="24"/>
-          <w:szCs w:val="24"/>
+          <w:rFonts w:cstheme="minorHAnsi"/>
+          <w:sz w:val="28"/>
+          <w:szCs w:val="28"/>
         </w:rPr>
         <w:t>However,</w:t>
       </w:r>
       <w:r>
         <w:rPr>
-          <w:rFonts w:ascii="Arial" w:hAnsi="Arial" w:cs="Arial"/>
-          <w:sz w:val="24"/>
-          <w:szCs w:val="24"/>
+          <w:rFonts w:cstheme="minorHAnsi"/>
+          <w:sz w:val="28"/>
+          <w:szCs w:val="28"/>
         </w:rPr>
         <w:t xml:space="preserve"> fees increase </w:t>
       </w:r>
       <w:r>
         <w:rPr>
-          <w:rFonts w:ascii="Arial" w:hAnsi="Arial" w:cs="Arial"/>
-          <w:sz w:val="24"/>
-          <w:szCs w:val="24"/>
+          <w:rFonts w:cstheme="minorHAnsi"/>
+          <w:sz w:val="28"/>
+          <w:szCs w:val="28"/>
         </w:rPr>
         <w:t>depending on the</w:t>
       </w:r>
       <w:r>
         <w:rPr>
-          <w:rFonts w:ascii="Arial" w:hAnsi="Arial" w:cs="Arial"/>
-          <w:sz w:val="24"/>
-          <w:szCs w:val="24"/>
+          <w:rFonts w:cstheme="minorHAnsi"/>
+          <w:sz w:val="28"/>
+          <w:szCs w:val="28"/>
         </w:rPr>
         <w:t xml:space="preserve"> speed</w:t>
       </w:r>
       <w:r>
         <w:rPr>
-          <w:rFonts w:ascii="Arial" w:hAnsi="Arial" w:cs="Arial"/>
-          <w:sz w:val="24"/>
-          <w:szCs w:val="24"/>
+          <w:rFonts w:cstheme="minorHAnsi"/>
+          <w:sz w:val="28"/>
+          <w:szCs w:val="28"/>
         </w:rPr>
         <w:t xml:space="preserve"> of processing</w:t>
       </w:r>
       <w:r>
         <w:rPr>
-          <w:rFonts w:ascii="Arial" w:hAnsi="Arial" w:cs="Arial"/>
-          <w:sz w:val="24"/>
-          <w:szCs w:val="24"/>
+          <w:rFonts w:cstheme="minorHAnsi"/>
+          <w:sz w:val="28"/>
+          <w:szCs w:val="28"/>
         </w:rPr>
         <w:t xml:space="preserve"> and amount of storage required.</w:t>
       </w:r>
       <w:r>
         <w:rPr>
-          <w:rFonts w:ascii="Arial" w:hAnsi="Arial" w:cs="Arial"/>
-          <w:sz w:val="24"/>
-          <w:szCs w:val="24"/>
+          <w:rFonts w:cstheme="minorHAnsi"/>
+          <w:sz w:val="28"/>
+          <w:szCs w:val="28"/>
         </w:rPr>
         <w:t xml:space="preserve"> </w:t>
       </w:r>
       <w:r>
         <w:rPr>
-          <w:rFonts w:ascii="Arial" w:hAnsi="Arial" w:cs="Arial"/>
-          <w:sz w:val="24"/>
-          <w:szCs w:val="24"/>
-        </w:rPr>
+          <w:rFonts w:cstheme="minorHAnsi"/>
+          <w:sz w:val="28"/>
+          <w:szCs w:val="28"/>
+        </w:rPr>
+        <w:lastRenderedPageBreak/>
         <w:t>Ongoing</w:t>
       </w:r>
       <w:r>
         <w:rPr>
-          <w:rFonts w:ascii="Arial" w:hAnsi="Arial" w:cs="Arial"/>
-          <w:sz w:val="24"/>
-          <w:szCs w:val="24"/>
+          <w:rFonts w:cstheme="minorHAnsi"/>
+          <w:sz w:val="28"/>
+          <w:szCs w:val="28"/>
         </w:rPr>
         <w:t xml:space="preserve"> monitoring and </w:t>
       </w:r>
       <w:r>
         <w:rPr>
-          <w:rFonts w:ascii="Arial" w:hAnsi="Arial" w:cs="Arial"/>
-          <w:sz w:val="24"/>
-          <w:szCs w:val="24"/>
+          <w:rFonts w:cstheme="minorHAnsi"/>
+          <w:sz w:val="28"/>
+          <w:szCs w:val="28"/>
         </w:rPr>
         <w:t>consultation with MondoDB staff w</w:t>
       </w:r>
       <w:r>
         <w:rPr>
-          <w:rFonts w:ascii="Arial" w:hAnsi="Arial" w:cs="Arial"/>
-          <w:sz w:val="24"/>
-          <w:szCs w:val="24"/>
+          <w:rFonts w:cstheme="minorHAnsi"/>
+          <w:sz w:val="28"/>
+          <w:szCs w:val="28"/>
         </w:rPr>
         <w:t xml:space="preserve">ill </w:t>
       </w:r>
       <w:r>
         <w:rPr>
-          <w:rFonts w:ascii="Arial" w:hAnsi="Arial" w:cs="Arial"/>
-          <w:sz w:val="24"/>
-          <w:szCs w:val="24"/>
+          <w:rFonts w:cstheme="minorHAnsi"/>
+          <w:sz w:val="28"/>
+          <w:szCs w:val="28"/>
         </w:rPr>
         <w:t>be necessary to ensure the correct level of service is maintained.</w:t>
       </w:r>
       <w:r>
         <w:rPr>
-          <w:rFonts w:ascii="Arial" w:hAnsi="Arial" w:cs="Arial"/>
-          <w:sz w:val="24"/>
-          <w:szCs w:val="24"/>
+          <w:rFonts w:cstheme="minorHAnsi"/>
+          <w:sz w:val="28"/>
+          <w:szCs w:val="28"/>
         </w:rPr>
         <w:t xml:space="preserve"> </w:t>
       </w:r>
       <w:r>
         <w:rPr>
-          <w:rFonts w:ascii="Arial" w:hAnsi="Arial" w:cs="Arial"/>
+          <w:rFonts w:cstheme="minorHAnsi"/>
           <w:color w:val="000000"/>
-          <w:sz w:val="20"/>
-          <w:szCs w:val="20"/>
+          <w:sz w:val="28"/>
+          <w:szCs w:val="28"/>
           <w:shd w:val="clear" w:color="auto" w:fill="FFFFFF"/>
         </w:rPr>
-        <w:t>(</w:t>
-      </w:r>
-      <w:r>
-        <w:rPr>
-          <w:rFonts w:ascii="Arial" w:hAnsi="Arial" w:cs="Arial"/>
+        <w:t>(Ref 2. mongodb.com/pricing,</w:t>
+      </w:r>
+      <w:r>
+        <w:rPr>
+          <w:rFonts w:cstheme="minorHAnsi"/>
           <w:color w:val="000000"/>
-          <w:sz w:val="20"/>
-          <w:szCs w:val="20"/>
+          <w:sz w:val="28"/>
+          <w:szCs w:val="28"/>
           <w:shd w:val="clear" w:color="auto" w:fill="FFFFFF"/>
         </w:rPr>
-        <w:t xml:space="preserve">Ref 2. </w:t>
-      </w:r>
-      <w:r>
-        <w:rPr>
-          <w:rFonts w:ascii="Arial" w:hAnsi="Arial" w:cs="Arial"/>
-          <w:color w:val="000000"/>
-          <w:sz w:val="20"/>
-          <w:szCs w:val="20"/>
-          <w:shd w:val="clear" w:color="auto" w:fill="FFFFFF"/>
-        </w:rPr>
-        <w:t>mongodb.com/pricing</w:t>
-      </w:r>
-      <w:r>
-        <w:rPr>
-          <w:rFonts w:ascii="Arial" w:hAnsi="Arial" w:cs="Arial"/>
-          <w:color w:val="000000"/>
-          <w:sz w:val="20"/>
-          <w:szCs w:val="20"/>
-          <w:shd w:val="clear" w:color="auto" w:fill="FFFFFF"/>
-        </w:rPr>
-        <w:t>,</w:t>
-      </w:r>
-      <w:r>
-        <w:rPr>
-          <w:rFonts w:ascii="Arial" w:hAnsi="Arial" w:cs="Arial"/>
-          <w:color w:val="000000"/>
-          <w:sz w:val="20"/>
-          <w:szCs w:val="20"/>
-          <w:shd w:val="clear" w:color="auto" w:fill="FFFFFF"/>
-        </w:rPr>
         <w:t xml:space="preserve"> </w:t>
       </w:r>
       <w:r>
         <w:rPr>
-          <w:rFonts w:ascii="Arial" w:hAnsi="Arial" w:cs="Arial"/>
+          <w:rFonts w:cstheme="minorHAnsi"/>
           <w:i/>
           <w:iCs/>
           <w:color w:val="000000"/>
-          <w:sz w:val="20"/>
-          <w:szCs w:val="20"/>
+          <w:sz w:val="28"/>
+          <w:szCs w:val="28"/>
           <w:shd w:val="clear" w:color="auto" w:fill="FFFFFF"/>
         </w:rPr>
         <w:t>Pricing</w:t>
       </w:r>
       <w:r>
         <w:rPr>
-          <w:rFonts w:ascii="Arial" w:hAnsi="Arial" w:cs="Arial"/>
+          <w:rFonts w:cstheme="minorHAnsi"/>
           <w:color w:val="000000"/>
-          <w:sz w:val="20"/>
-          <w:szCs w:val="20"/>
+          <w:sz w:val="28"/>
+          <w:szCs w:val="28"/>
           <w:shd w:val="clear" w:color="auto" w:fill="FFFFFF"/>
         </w:rPr>
         <w:t>, 2020)</w:t>
       </w:r>
     </w:p>
-    <w:p/>
     <w:p>
-      <w:r>
+      <w:pPr>
+        <w:rPr>
+          <w:rFonts w:cstheme="minorHAnsi"/>
+          <w:sz w:val="28"/>
+          <w:szCs w:val="28"/>
+        </w:rPr>
+      </w:pPr>
+    </w:p>
+    <w:p>
+      <w:pPr>
+        <w:rPr>
+          <w:rFonts w:cstheme="minorHAnsi"/>
+          <w:sz w:val="28"/>
+          <w:szCs w:val="28"/>
+        </w:rPr>
+      </w:pPr>
+      <w:r>
+        <w:rPr>
+          <w:rFonts w:cstheme="minorHAnsi"/>
+          <w:sz w:val="28"/>
+          <w:szCs w:val="28"/>
+        </w:rPr>
         <w:t>References:</w:t>
       </w:r>
     </w:p>
@@ -1455,61 +1388,40 @@
           <w:ilvl w:val="0"/>
           <w:numId w:val="1"/>
         </w:numPr>
+        <w:rPr>
+          <w:rFonts w:cstheme="minorHAnsi"/>
+          <w:sz w:val="28"/>
+          <w:szCs w:val="28"/>
+        </w:rPr>
       </w:pPr>
       <w:r>
         <w:rPr>
-          <w:rFonts w:ascii="Arial" w:hAnsi="Arial" w:cs="Arial"/>
+          <w:rFonts w:cstheme="minorHAnsi"/>
           <w:color w:val="000000"/>
-          <w:sz w:val="20"/>
-          <w:szCs w:val="20"/>
+          <w:sz w:val="28"/>
+          <w:szCs w:val="28"/>
           <w:shd w:val="clear" w:color="auto" w:fill="FFFFFF"/>
         </w:rPr>
         <w:t>MongoDB. 2020. </w:t>
       </w:r>
       <w:r>
         <w:rPr>
-          <w:rFonts w:ascii="Arial" w:hAnsi="Arial" w:cs="Arial"/>
+          <w:rFonts w:cstheme="minorHAnsi"/>
           <w:i/>
           <w:iCs/>
           <w:color w:val="000000"/>
-          <w:sz w:val="20"/>
-          <w:szCs w:val="20"/>
+          <w:sz w:val="28"/>
+          <w:szCs w:val="28"/>
           <w:shd w:val="clear" w:color="auto" w:fill="FFFFFF"/>
         </w:rPr>
-        <w:t xml:space="preserve">The Most Popular Database </w:t>
-      </w:r>
-      <w:proofErr w:type="gramStart"/>
-      <w:r>
-        <w:rPr>
-          <w:rFonts w:ascii="Arial" w:hAnsi="Arial" w:cs="Arial"/>
-          <w:i/>
-          <w:iCs/>
+        <w:t>The Most Popular Database For Modern Apps</w:t>
+      </w:r>
+      <w:r>
+        <w:rPr>
+          <w:rFonts w:cstheme="minorHAnsi"/>
           <w:color w:val="000000"/>
-          <w:sz w:val="20"/>
-          <w:szCs w:val="20"/>
-          <w:shd w:val="clear" w:color="auto" w:fill="FFFFFF"/>
-        </w:rPr>
-        <w:t>For</w:t>
-      </w:r>
-      <w:proofErr w:type="gramEnd"/>
-      <w:r>
-        <w:rPr>
-          <w:rFonts w:ascii="Arial" w:hAnsi="Arial" w:cs="Arial"/>
-          <w:i/>
-          <w:iCs/>
-          <w:color w:val="000000"/>
-          <w:sz w:val="20"/>
-          <w:szCs w:val="20"/>
-          <w:shd w:val="clear" w:color="auto" w:fill="FFFFFF"/>
-        </w:rPr>
-        <w:t xml:space="preserve"> Modern Apps</w:t>
-      </w:r>
-      <w:r>
-        <w:rPr>
-          <w:rFonts w:ascii="Arial" w:hAnsi="Arial" w:cs="Arial"/>
-          <w:color w:val="000000"/>
-          <w:sz w:val="20"/>
-          <w:szCs w:val="20"/>
+          <w:sz w:val="28"/>
+          <w:szCs w:val="28"/>
           <w:shd w:val="clear" w:color="auto" w:fill="FFFFFF"/>
         </w:rPr>
         <w:t>. [online] Available at: &lt;https://www.mongodb.com/&gt; [Accessed 22 November 2020].</w:t>
@@ -1522,35 +1434,40 @@
           <w:ilvl w:val="0"/>
           <w:numId w:val="1"/>
         </w:numPr>
+        <w:rPr>
+          <w:rFonts w:cstheme="minorHAnsi"/>
+          <w:sz w:val="28"/>
+          <w:szCs w:val="28"/>
+        </w:rPr>
       </w:pPr>
       <w:r>
         <w:rPr>
-          <w:rFonts w:ascii="Arial" w:hAnsi="Arial" w:cs="Arial"/>
+          <w:rFonts w:cstheme="minorHAnsi"/>
           <w:color w:val="000000"/>
-          <w:sz w:val="20"/>
-          <w:szCs w:val="20"/>
+          <w:sz w:val="28"/>
+          <w:szCs w:val="28"/>
           <w:shd w:val="clear" w:color="auto" w:fill="FFFFFF"/>
         </w:rPr>
         <w:t>MongoDB. 2020. </w:t>
       </w:r>
       <w:r>
         <w:rPr>
-          <w:rFonts w:ascii="Arial" w:hAnsi="Arial" w:cs="Arial"/>
+          <w:rFonts w:cstheme="minorHAnsi"/>
           <w:i/>
           <w:iCs/>
           <w:color w:val="000000"/>
-          <w:sz w:val="20"/>
-          <w:szCs w:val="20"/>
+          <w:sz w:val="28"/>
+          <w:szCs w:val="28"/>
           <w:shd w:val="clear" w:color="auto" w:fill="FFFFFF"/>
         </w:rPr>
         <w:t>Pricing</w:t>
       </w:r>
       <w:r>
         <w:rPr>
-          <w:rFonts w:ascii="Arial" w:hAnsi="Arial" w:cs="Arial"/>
+          <w:rFonts w:cstheme="minorHAnsi"/>
           <w:color w:val="000000"/>
-          <w:sz w:val="20"/>
-          <w:szCs w:val="20"/>
+          <w:sz w:val="28"/>
+          <w:szCs w:val="28"/>
           <w:shd w:val="clear" w:color="auto" w:fill="FFFFFF"/>
         </w:rPr>
         <w:t>. [online] Available at: &lt;https://www.mongodb.com/pricing&gt; [Accessed 22 November 2020].</w:t>

</xml_diff>